<commit_message>
Fixed typo in report
</commit_message>
<xml_diff>
--- a/Calgary Crime and Disorder Project.docx
+++ b/Calgary Crime and Disorder Project.docx
@@ -70,7 +70,7 @@
         <w:rPr>
           <w:rFonts w:ascii="Arial" w:hAnsi="Arial" w:cs="Arial"/>
         </w:rPr>
-        <w:t xml:space="preserve"> is made up of 114 848 thousand rows and 11 columns</w:t>
+        <w:t xml:space="preserve"> is made up of 114 848 rows and 11 columns</w:t>
       </w:r>
       <w:r>
         <w:rPr>
@@ -789,7 +789,13 @@
           <w:b/>
           <w:bCs/>
         </w:rPr>
-        <w:t>Calgary_Crime_and_Disorder_Analysis</w:t>
+        <w:t>Calgary_Crime_and_Disorder_Analysis.py</w:t>
+      </w:r>
+      <w:r>
+        <w:rPr>
+          <w:rFonts w:ascii="Arial" w:hAnsi="Arial" w:cs="Arial"/>
+        </w:rPr>
+        <w:t xml:space="preserve"> and the original excel file is called </w:t>
       </w:r>
       <w:r>
         <w:rPr>
@@ -797,13 +803,7 @@
           <w:b/>
           <w:bCs/>
         </w:rPr>
-        <w:t>.py</w:t>
-      </w:r>
-      <w:r>
-        <w:rPr>
-          <w:rFonts w:ascii="Arial" w:hAnsi="Arial" w:cs="Arial"/>
-        </w:rPr>
-        <w:t xml:space="preserve"> and the original excel file is called </w:t>
+        <w:t>Community_Crime_and_Disorder_Statistics.csv</w:t>
       </w:r>
       <w:r>
         <w:rPr>
@@ -811,7 +811,13 @@
           <w:b/>
           <w:bCs/>
         </w:rPr>
-        <w:t>Community_Crime_and_Disorder_Statistics</w:t>
+        <w:t xml:space="preserve">. </w:t>
+      </w:r>
+      <w:r>
+        <w:rPr>
+          <w:rFonts w:ascii="Arial" w:hAnsi="Arial" w:cs="Arial"/>
+        </w:rPr>
+        <w:t xml:space="preserve">The Tableau visualisation is called </w:t>
       </w:r>
       <w:r>
         <w:rPr>
@@ -819,37 +825,7 @@
           <w:b/>
           <w:bCs/>
         </w:rPr>
-        <w:t>.csv</w:t>
-      </w:r>
-      <w:r>
-        <w:rPr>
-          <w:rFonts w:ascii="Arial" w:hAnsi="Arial" w:cs="Arial"/>
-          <w:b/>
-          <w:bCs/>
-        </w:rPr>
-        <w:t xml:space="preserve">. </w:t>
-      </w:r>
-      <w:r>
-        <w:rPr>
-          <w:rFonts w:ascii="Arial" w:hAnsi="Arial" w:cs="Arial"/>
-        </w:rPr>
-        <w:t xml:space="preserve">The Tableau visualisation is called </w:t>
-      </w:r>
-      <w:r>
-        <w:rPr>
-          <w:rFonts w:ascii="Arial" w:hAnsi="Arial" w:cs="Arial"/>
-          <w:b/>
-          <w:bCs/>
-        </w:rPr>
-        <w:t>Calgary_Crime_and_Disorder_Visualisation</w:t>
-      </w:r>
-      <w:r>
-        <w:rPr>
-          <w:rFonts w:ascii="Arial" w:hAnsi="Arial" w:cs="Arial"/>
-          <w:b/>
-          <w:bCs/>
-        </w:rPr>
-        <w:t>.twb</w:t>
+        <w:t>Calgary_Crime_and_Disorder_Visualisation.twb</w:t>
       </w:r>
       <w:r>
         <w:rPr>

</xml_diff>